<commit_message>
ajout version 1 des rapports
</commit_message>
<xml_diff>
--- a/rapportV1.docx
+++ b/rapportV1.docx
@@ -1710,7 +1710,7 @@
             </w14:solidFill>
           </w14:textFill>
         </w:rPr>
-        <w:t>V. Bibliographie</w:t>
+        <w:t>VI. Bibliographie</w:t>
         <w:tab/>
       </w:r>
       <w:r>
@@ -43570,7 +43570,7 @@
           <w:rtl w:val="0"/>
           <w:lang w:val="fr-FR"/>
         </w:rPr>
-        <w:t xml:space="preserve">V. </w:t>
+        <w:t xml:space="preserve">VI. </w:t>
       </w:r>
       <w:r>
         <w:rPr>

</xml_diff>